<commit_message>
Add synthesized files (#13)
Included syn and report files that can run at CYCLE = 4ns
</commit_message>
<xml_diff>
--- a/DSD_Final_Checkpoint_Scores.docx
+++ b/DSD_Final_Checkpoint_Scores.docx
@@ -1,6 +1,6 @@
 
 <file path=word/document.xml><?xml version="1.0" encoding="utf-8"?>
-<w:document xmlns:wpc="http://schemas.microsoft.com/office/word/2010/wordprocessingCanvas" xmlns:cx="http://schemas.microsoft.com/office/drawing/2014/chartex" xmlns:cx1="http://schemas.microsoft.com/office/drawing/2015/9/8/chartex" xmlns:cx2="http://schemas.microsoft.com/office/drawing/2015/10/21/chartex" xmlns:cx3="http://schemas.microsoft.com/office/drawing/2016/5/9/chartex" xmlns:cx4="http://schemas.microsoft.com/office/drawing/2016/5/10/chartex" xmlns:cx5="http://schemas.microsoft.com/office/drawing/2016/5/11/chartex" xmlns:cx6="http://schemas.microsoft.com/office/drawing/2016/5/12/chartex" xmlns:cx7="http://schemas.microsoft.com/office/drawing/2016/5/13/chartex" xmlns:cx8="http://schemas.microsoft.com/office/drawing/2016/5/14/chartex" xmlns:mc="http://schemas.openxmlformats.org/markup-compatibility/2006" xmlns:aink="http://schemas.microsoft.com/office/drawing/2016/ink" xmlns:am3d="http://schemas.microsoft.com/office/drawing/2017/model3d" xmlns:o="urn:schemas-microsoft-com:office:office" xmlns:r="http://schemas.openxmlformats.org/officeDocument/2006/relationships" xmlns:m="http://schemas.openxmlformats.org/officeDocument/2006/math" xmlns:v="urn:schemas-microsoft-com:vml" xmlns:wp14="http://schemas.microsoft.com/office/word/2010/wordprocessingDrawing" xmlns:wp="http://schemas.openxmlformats.org/drawingml/2006/wordprocessingDrawing" xmlns:w10="urn:schemas-microsoft-com:office:word" xmlns:w="http://schemas.openxmlformats.org/wordprocessingml/2006/main" xmlns:w14="http://schemas.microsoft.com/office/word/2010/wordml" xmlns:w15="http://schemas.microsoft.com/office/word/2012/wordml" xmlns:w16cid="http://schemas.microsoft.com/office/word/2016/wordml/cid" xmlns:w16se="http://schemas.microsoft.com/office/word/2015/wordml/symex" xmlns:wpg="http://schemas.microsoft.com/office/word/2010/wordprocessingGroup" xmlns:wpi="http://schemas.microsoft.com/office/word/2010/wordprocessingInk" xmlns:wne="http://schemas.microsoft.com/office/word/2006/wordml" xmlns:wps="http://schemas.microsoft.com/office/word/2010/wordprocessingShape" mc:Ignorable="w14 w15 w16se w16cid wp14">
+<w:document xmlns:wpc="http://schemas.microsoft.com/office/word/2010/wordprocessingCanvas" xmlns:cx="http://schemas.microsoft.com/office/drawing/2014/chartex" xmlns:cx1="http://schemas.microsoft.com/office/drawing/2015/9/8/chartex" xmlns:cx2="http://schemas.microsoft.com/office/drawing/2015/10/21/chartex" xmlns:cx3="http://schemas.microsoft.com/office/drawing/2016/5/9/chartex" xmlns:cx4="http://schemas.microsoft.com/office/drawing/2016/5/10/chartex" xmlns:cx5="http://schemas.microsoft.com/office/drawing/2016/5/11/chartex" xmlns:cx6="http://schemas.microsoft.com/office/drawing/2016/5/12/chartex" xmlns:cx7="http://schemas.microsoft.com/office/drawing/2016/5/13/chartex" xmlns:cx8="http://schemas.microsoft.com/office/drawing/2016/5/14/chartex" xmlns:mc="http://schemas.openxmlformats.org/markup-compatibility/2006" xmlns:aink="http://schemas.microsoft.com/office/drawing/2016/ink" xmlns:am3d="http://schemas.microsoft.com/office/drawing/2017/model3d" xmlns:o="urn:schemas-microsoft-com:office:office" xmlns:oel="http://schemas.microsoft.com/office/2019/extlst" xmlns:r="http://schemas.openxmlformats.org/officeDocument/2006/relationships" xmlns:m="http://schemas.openxmlformats.org/officeDocument/2006/math" xmlns:v="urn:schemas-microsoft-com:vml" xmlns:wp14="http://schemas.microsoft.com/office/word/2010/wordprocessingDrawing" xmlns:wp="http://schemas.openxmlformats.org/drawingml/2006/wordprocessingDrawing" xmlns:w10="urn:schemas-microsoft-com:office:word" xmlns:w="http://schemas.openxmlformats.org/wordprocessingml/2006/main" xmlns:w14="http://schemas.microsoft.com/office/word/2010/wordml" xmlns:w15="http://schemas.microsoft.com/office/word/2012/wordml" xmlns:w16cex="http://schemas.microsoft.com/office/word/2018/wordml/cex" xmlns:w16cid="http://schemas.microsoft.com/office/word/2016/wordml/cid" xmlns:w16="http://schemas.microsoft.com/office/word/2018/wordml" xmlns:w16sdtdh="http://schemas.microsoft.com/office/word/2020/wordml/sdtdatahash" xmlns:w16se="http://schemas.microsoft.com/office/word/2015/wordml/symex" xmlns:wpg="http://schemas.microsoft.com/office/word/2010/wordprocessingGroup" xmlns:wpi="http://schemas.microsoft.com/office/word/2010/wordprocessingInk" xmlns:wne="http://schemas.microsoft.com/office/word/2006/wordml" xmlns:wps="http://schemas.microsoft.com/office/word/2010/wordprocessingShape" mc:Ignorable="w14 w15 w16se w16cid w16 w16cex w16sdtdh wp14">
   <w:body>
     <w:p>
       <w:pPr>
@@ -48,8 +48,6 @@
         </w:rPr>
         <w:t>oint</w:t>
       </w:r>
-      <w:bookmarkStart w:id="0" w:name="_GoBack"/>
-      <w:bookmarkEnd w:id="0"/>
       <w:r>
         <w:rPr>
           <w:rFonts w:ascii="Times New Roman" w:eastAsia="標楷體" w:hAnsi="Times New Roman" w:cs="Times New Roman"/>
@@ -109,8 +107,72 @@
     </w:p>
     <w:p>
       <w:pPr>
-        <w:rPr>
-          <w:rFonts w:ascii="Times New Roman" w:eastAsia="標楷體" w:hAnsi="Times New Roman" w:cs="Times New Roman"/>
+        <w:jc w:val="center"/>
+        <w:rPr>
+          <w:rFonts w:ascii="Times New Roman" w:eastAsia="標楷體" w:hAnsi="Times New Roman" w:cs="Times New Roman" w:hint="eastAsia"/>
+          <w:szCs w:val="24"/>
+        </w:rPr>
+      </w:pPr>
+      <w:r>
+        <w:rPr>
+          <w:rFonts w:ascii="Times New Roman" w:eastAsia="標楷體" w:hAnsi="Times New Roman" w:cs="Times New Roman" w:hint="eastAsia"/>
+          <w:szCs w:val="24"/>
+        </w:rPr>
+        <w:t xml:space="preserve">Total Cell Area = </w:t>
+      </w:r>
+      <m:oMath>
+        <m:r>
+          <w:rPr>
+            <w:rFonts w:ascii="Cambria Math" w:eastAsia="標楷體" w:hAnsi="Cambria Math" w:cs="Times New Roman"/>
+            <w:szCs w:val="24"/>
+          </w:rPr>
+          <m:t>230029.948005 </m:t>
+        </m:r>
+        <m:r>
+          <m:rPr>
+            <m:sty m:val="p"/>
+          </m:rPr>
+          <w:rPr>
+            <w:rFonts w:ascii="Cambria Math" w:eastAsia="標楷體" w:hAnsi="Cambria Math" w:cs="Times New Roman"/>
+            <w:szCs w:val="24"/>
+          </w:rPr>
+          <m:t>μ</m:t>
+        </m:r>
+        <m:sSup>
+          <m:sSupPr>
+            <m:ctrlPr>
+              <w:rPr>
+                <w:rFonts w:ascii="Cambria Math" w:eastAsia="標楷體" w:hAnsi="Cambria Math" w:cs="Times New Roman"/>
+                <w:i/>
+                <w:szCs w:val="24"/>
+              </w:rPr>
+            </m:ctrlPr>
+          </m:sSupPr>
+          <m:e>
+            <m:r>
+              <w:rPr>
+                <w:rFonts w:ascii="Cambria Math" w:eastAsia="標楷體" w:hAnsi="Cambria Math" w:cs="Times New Roman"/>
+                <w:szCs w:val="24"/>
+              </w:rPr>
+              <m:t>m</m:t>
+            </m:r>
+          </m:e>
+          <m:sup>
+            <m:r>
+              <w:rPr>
+                <w:rFonts w:ascii="Cambria Math" w:eastAsia="標楷體" w:hAnsi="Cambria Math" w:cs="Times New Roman"/>
+                <w:szCs w:val="24"/>
+              </w:rPr>
+              <m:t>2</m:t>
+            </m:r>
+          </m:sup>
+        </m:sSup>
+      </m:oMath>
+    </w:p>
+    <w:p>
+      <w:pPr>
+        <w:rPr>
+          <w:rFonts w:ascii="Times New Roman" w:eastAsia="標楷體" w:hAnsi="Times New Roman" w:cs="Times New Roman" w:hint="eastAsia"/>
           <w:szCs w:val="24"/>
         </w:rPr>
       </w:pPr>
@@ -130,27 +192,97 @@
         </w:rPr>
         <w:t>:</w:t>
       </w:r>
-    </w:p>
-    <w:p>
-      <w:pPr>
-        <w:rPr>
-          <w:rFonts w:ascii="Times New Roman" w:eastAsia="標楷體" w:hAnsi="Times New Roman" w:cs="Times New Roman"/>
-          <w:szCs w:val="24"/>
-        </w:rPr>
-      </w:pPr>
-    </w:p>
-    <w:p>
-      <w:pPr>
-        <w:rPr>
-          <w:rFonts w:ascii="Times New Roman" w:eastAsia="標楷體" w:hAnsi="Times New Roman" w:cs="Times New Roman"/>
-          <w:szCs w:val="24"/>
-        </w:rPr>
-      </w:pPr>
-      <w:r>
-        <w:rPr>
-          <w:rFonts w:ascii="Times New Roman" w:eastAsia="標楷體" w:hAnsi="Times New Roman" w:cs="Times New Roman"/>
-          <w:szCs w:val="24"/>
-        </w:rPr>
+      <w:r>
+        <w:rPr>
+          <w:noProof/>
+        </w:rPr>
+        <w:drawing>
+          <wp:anchor distT="0" distB="0" distL="114300" distR="114300" simplePos="0" relativeHeight="251661312" behindDoc="0" locked="0" layoutInCell="1" allowOverlap="1" wp14:anchorId="6C12F533" wp14:editId="5475565B">
+            <wp:simplePos x="0" y="0"/>
+            <wp:positionH relativeFrom="margin">
+              <wp:align>right</wp:align>
+            </wp:positionH>
+            <wp:positionV relativeFrom="paragraph">
+              <wp:posOffset>285115</wp:posOffset>
+            </wp:positionV>
+            <wp:extent cx="4838700" cy="3787775"/>
+            <wp:effectExtent l="0" t="0" r="0" b="3175"/>
+            <wp:wrapTopAndBottom/>
+            <wp:docPr id="378149134" name="圖片 1" descr="一張含有 文字, 螢幕擷取畫面, 軟體, 電腦 的圖片&#10;&#10;自動產生的描述"/>
+            <wp:cNvGraphicFramePr>
+              <a:graphicFrameLocks xmlns:a="http://schemas.openxmlformats.org/drawingml/2006/main" noChangeAspect="1"/>
+            </wp:cNvGraphicFramePr>
+            <a:graphic xmlns:a="http://schemas.openxmlformats.org/drawingml/2006/main">
+              <a:graphicData uri="http://schemas.openxmlformats.org/drawingml/2006/picture">
+                <pic:pic xmlns:pic="http://schemas.openxmlformats.org/drawingml/2006/picture">
+                  <pic:nvPicPr>
+                    <pic:cNvPr id="378149134" name="圖片 1" descr="一張含有 文字, 螢幕擷取畫面, 軟體, 電腦 的圖片&#10;&#10;自動產生的描述"/>
+                    <pic:cNvPicPr/>
+                  </pic:nvPicPr>
+                  <pic:blipFill rotWithShape="1">
+                    <a:blip r:embed="rId7"/>
+                    <a:srcRect t="12521" r="49254" b="16845"/>
+                    <a:stretch/>
+                  </pic:blipFill>
+                  <pic:spPr bwMode="auto">
+                    <a:xfrm>
+                      <a:off x="0" y="0"/>
+                      <a:ext cx="4838700" cy="3787775"/>
+                    </a:xfrm>
+                    <a:prstGeom prst="rect">
+                      <a:avLst/>
+                    </a:prstGeom>
+                    <a:ln>
+                      <a:noFill/>
+                    </a:ln>
+                    <a:extLst>
+                      <a:ext uri="{53640926-AAD7-44D8-BBD7-CCE9431645EC}">
+                        <a14:shadowObscured xmlns:a14="http://schemas.microsoft.com/office/drawing/2010/main"/>
+                      </a:ext>
+                    </a:extLst>
+                  </pic:spPr>
+                </pic:pic>
+              </a:graphicData>
+            </a:graphic>
+            <wp14:sizeRelH relativeFrom="margin">
+              <wp14:pctWidth>0</wp14:pctWidth>
+            </wp14:sizeRelH>
+            <wp14:sizeRelV relativeFrom="margin">
+              <wp14:pctHeight>0</wp14:pctHeight>
+            </wp14:sizeRelV>
+          </wp:anchor>
+        </w:drawing>
+      </w:r>
+    </w:p>
+    <w:p>
+      <w:pPr>
+        <w:widowControl/>
+        <w:rPr>
+          <w:rFonts w:ascii="Times New Roman" w:eastAsia="標楷體" w:hAnsi="Times New Roman" w:cs="Times New Roman"/>
+          <w:szCs w:val="24"/>
+        </w:rPr>
+      </w:pPr>
+      <w:r>
+        <w:rPr>
+          <w:rFonts w:ascii="Times New Roman" w:eastAsia="標楷體" w:hAnsi="Times New Roman" w:cs="Times New Roman"/>
+          <w:szCs w:val="24"/>
+        </w:rPr>
+        <w:br w:type="page"/>
+      </w:r>
+    </w:p>
+    <w:p>
+      <w:pPr>
+        <w:rPr>
+          <w:rFonts w:ascii="Times New Roman" w:eastAsia="標楷體" w:hAnsi="Times New Roman" w:cs="Times New Roman"/>
+          <w:szCs w:val="24"/>
+        </w:rPr>
+      </w:pPr>
+      <w:r>
+        <w:rPr>
+          <w:rFonts w:ascii="Times New Roman" w:eastAsia="標楷體" w:hAnsi="Times New Roman" w:cs="Times New Roman"/>
+          <w:szCs w:val="24"/>
+        </w:rPr>
+        <w:lastRenderedPageBreak/>
         <w:t xml:space="preserve">(2) Total Simulation Time </w:t>
       </w:r>
       <w:r>
@@ -239,10 +371,17 @@
     <w:p>
       <w:pPr>
         <w:rPr>
-          <w:rFonts w:ascii="Times New Roman" w:eastAsia="標楷體" w:hAnsi="Times New Roman" w:cs="Times New Roman"/>
-          <w:szCs w:val="24"/>
-        </w:rPr>
-      </w:pPr>
+          <w:rFonts w:ascii="Times New Roman" w:eastAsia="標楷體" w:hAnsi="Times New Roman" w:cs="Times New Roman" w:hint="eastAsia"/>
+          <w:szCs w:val="24"/>
+        </w:rPr>
+      </w:pPr>
+      <w:r>
+        <w:rPr>
+          <w:rFonts w:ascii="Times New Roman" w:eastAsia="標楷體" w:hAnsi="Times New Roman" w:cs="Times New Roman"/>
+          <w:szCs w:val="24"/>
+        </w:rPr>
+        <w:tab/>
+      </w:r>
     </w:p>
     <w:p>
       <w:pPr>
@@ -312,11 +451,88 @@
     </w:p>
     <w:p>
       <w:pPr>
-        <w:rPr>
-          <w:rFonts w:ascii="Times New Roman" w:eastAsia="標楷體" w:hAnsi="Times New Roman" w:cs="Times New Roman"/>
-          <w:szCs w:val="24"/>
-        </w:rPr>
-      </w:pPr>
+        <w:jc w:val="center"/>
+        <w:rPr>
+          <w:rFonts w:ascii="Times New Roman" w:eastAsia="標楷體" w:hAnsi="Times New Roman" w:cs="Times New Roman" w:hint="eastAsia"/>
+          <w:szCs w:val="24"/>
+        </w:rPr>
+      </w:pPr>
+      <w:r>
+        <w:rPr>
+          <w:rFonts w:ascii="Times New Roman" w:eastAsia="標楷體" w:hAnsi="Times New Roman" w:cs="Times New Roman" w:hint="eastAsia"/>
+          <w:szCs w:val="24"/>
+        </w:rPr>
+        <w:t>finish at simulation time: 814ns</w:t>
+      </w:r>
+    </w:p>
+    <w:p>
+      <w:pPr>
+        <w:rPr>
+          <w:rFonts w:ascii="Times New Roman" w:eastAsia="標楷體" w:hAnsi="Times New Roman" w:cs="Times New Roman"/>
+          <w:szCs w:val="24"/>
+        </w:rPr>
+      </w:pPr>
+      <w:r>
+        <w:rPr>
+          <w:noProof/>
+        </w:rPr>
+        <w:drawing>
+          <wp:anchor distT="0" distB="0" distL="114300" distR="114300" simplePos="0" relativeHeight="251659264" behindDoc="0" locked="0" layoutInCell="1" allowOverlap="1" wp14:anchorId="5322A05E" wp14:editId="4E75EBE3">
+            <wp:simplePos x="0" y="0"/>
+            <wp:positionH relativeFrom="column">
+              <wp:posOffset>366713</wp:posOffset>
+            </wp:positionH>
+            <wp:positionV relativeFrom="paragraph">
+              <wp:posOffset>338137</wp:posOffset>
+            </wp:positionV>
+            <wp:extent cx="4248150" cy="3304540"/>
+            <wp:effectExtent l="0" t="0" r="0" b="0"/>
+            <wp:wrapTopAndBottom/>
+            <wp:docPr id="132033708" name="圖片 1" descr="一張含有 文字, 螢幕擷取畫面, 軟體, 電腦 的圖片&#10;&#10;自動產生的描述"/>
+            <wp:cNvGraphicFramePr>
+              <a:graphicFrameLocks xmlns:a="http://schemas.openxmlformats.org/drawingml/2006/main" noChangeAspect="1"/>
+            </wp:cNvGraphicFramePr>
+            <a:graphic xmlns:a="http://schemas.openxmlformats.org/drawingml/2006/main">
+              <a:graphicData uri="http://schemas.openxmlformats.org/drawingml/2006/picture">
+                <pic:pic xmlns:pic="http://schemas.openxmlformats.org/drawingml/2006/picture">
+                  <pic:nvPicPr>
+                    <pic:cNvPr id="132033708" name="圖片 1" descr="一張含有 文字, 螢幕擷取畫面, 軟體, 電腦 的圖片&#10;&#10;自動產生的描述"/>
+                    <pic:cNvPicPr/>
+                  </pic:nvPicPr>
+                  <pic:blipFill rotWithShape="1">
+                    <a:blip r:embed="rId8"/>
+                    <a:srcRect l="23658" t="34036" r="36070" b="10264"/>
+                    <a:stretch/>
+                  </pic:blipFill>
+                  <pic:spPr bwMode="auto">
+                    <a:xfrm>
+                      <a:off x="0" y="0"/>
+                      <a:ext cx="4248150" cy="3304540"/>
+                    </a:xfrm>
+                    <a:prstGeom prst="rect">
+                      <a:avLst/>
+                    </a:prstGeom>
+                    <a:ln>
+                      <a:noFill/>
+                    </a:ln>
+                    <a:extLst>
+                      <a:ext uri="{53640926-AAD7-44D8-BBD7-CCE9431645EC}">
+                        <a14:shadowObscured xmlns:a14="http://schemas.microsoft.com/office/drawing/2010/main"/>
+                      </a:ext>
+                    </a:extLst>
+                  </pic:spPr>
+                </pic:pic>
+              </a:graphicData>
+            </a:graphic>
+            <wp14:sizeRelH relativeFrom="margin">
+              <wp14:pctWidth>0</wp14:pctWidth>
+            </wp14:sizeRelH>
+            <wp14:sizeRelV relativeFrom="margin">
+              <wp14:pctHeight>0</wp14:pctHeight>
+            </wp14:sizeRelV>
+          </wp:anchor>
+        </w:drawing>
+      </w:r>
       <w:proofErr w:type="gramStart"/>
       <w:r>
         <w:rPr>
@@ -345,7 +561,7 @@
     <w:p>
       <w:pPr>
         <w:rPr>
-          <w:rFonts w:ascii="Times New Roman" w:eastAsia="標楷體" w:hAnsi="Times New Roman" w:cs="Times New Roman"/>
+          <w:rFonts w:ascii="Times New Roman" w:eastAsia="標楷體" w:hAnsi="Times New Roman" w:cs="Times New Roman" w:hint="eastAsia"/>
           <w:szCs w:val="24"/>
         </w:rPr>
       </w:pPr>
@@ -418,10 +634,290 @@
     <w:p>
       <w:pPr>
         <w:rPr>
-          <w:rFonts w:ascii="Times New Roman" w:eastAsia="標楷體" w:hAnsi="Times New Roman" w:cs="Times New Roman"/>
-          <w:szCs w:val="24"/>
-        </w:rPr>
-      </w:pPr>
+          <w:rFonts w:ascii="Times New Roman" w:eastAsia="標楷體" w:hAnsi="Times New Roman" w:cs="Times New Roman" w:hint="eastAsia"/>
+          <w:szCs w:val="24"/>
+        </w:rPr>
+      </w:pPr>
+      <w:r>
+        <w:rPr>
+          <w:rFonts w:ascii="Times New Roman" w:eastAsia="標楷體" w:hAnsi="Times New Roman" w:cs="Times New Roman" w:hint="eastAsia"/>
+          <w:szCs w:val="24"/>
+        </w:rPr>
+        <w:t>CYCLE = 4ns</w:t>
+      </w:r>
+    </w:p>
+    <w:p>
+      <w:pPr>
+        <w:rPr>
+          <w:rFonts w:ascii="Times New Roman" w:eastAsia="標楷體" w:hAnsi="Times New Roman" w:cs="Times New Roman"/>
+          <w:szCs w:val="24"/>
+        </w:rPr>
+      </w:pPr>
+    </w:p>
+    <w:p>
+      <w:pPr>
+        <w:rPr>
+          <w:rFonts w:ascii="Times New Roman" w:eastAsia="標楷體" w:hAnsi="Times New Roman" w:cs="Times New Roman"/>
+          <w:szCs w:val="24"/>
+        </w:rPr>
+      </w:pPr>
+      <w:r>
+        <w:rPr>
+          <w:rFonts w:ascii="Times New Roman" w:eastAsia="標楷體" w:hAnsi="Times New Roman" w:cs="Times New Roman" w:hint="eastAsia"/>
+          <w:szCs w:val="24"/>
+        </w:rPr>
+        <w:t xml:space="preserve">post-syn simulation command used: </w:t>
+      </w:r>
+    </w:p>
+    <w:p>
+      <w:pPr>
+        <w:pStyle w:val="a8"/>
+        <w:numPr>
+          <w:ilvl w:val="0"/>
+          <w:numId w:val="3"/>
+        </w:numPr>
+        <w:ind w:leftChars="0"/>
+        <w:rPr>
+          <w:rFonts w:ascii="Times New Roman" w:eastAsia="標楷體" w:hAnsi="Times New Roman" w:cs="Times New Roman"/>
+          <w:szCs w:val="24"/>
+        </w:rPr>
+      </w:pPr>
+      <w:proofErr w:type="spellStart"/>
+      <w:r>
+        <w:rPr>
+          <w:rFonts w:ascii="Times New Roman" w:eastAsia="標楷體" w:hAnsi="Times New Roman" w:cs="Times New Roman"/>
+          <w:szCs w:val="24"/>
+        </w:rPr>
+        <w:t>vcs</w:t>
+      </w:r>
+      <w:proofErr w:type="spellEnd"/>
+      <w:r>
+        <w:rPr>
+          <w:rFonts w:ascii="Times New Roman" w:eastAsia="標楷體" w:hAnsi="Times New Roman" w:cs="Times New Roman"/>
+          <w:szCs w:val="24"/>
+        </w:rPr>
+        <w:t xml:space="preserve"> </w:t>
+      </w:r>
+      <w:proofErr w:type="spellStart"/>
+      <w:r>
+        <w:rPr>
+          <w:rFonts w:ascii="Times New Roman" w:eastAsia="標楷體" w:hAnsi="Times New Roman" w:cs="Times New Roman"/>
+          <w:szCs w:val="24"/>
+        </w:rPr>
+        <w:t>Final_</w:t>
+      </w:r>
+      <w:proofErr w:type="gramStart"/>
+      <w:r>
+        <w:rPr>
+          <w:rFonts w:ascii="Times New Roman" w:eastAsia="標楷體" w:hAnsi="Times New Roman" w:cs="Times New Roman"/>
+          <w:szCs w:val="24"/>
+        </w:rPr>
+        <w:t>tb.v</w:t>
+      </w:r>
+      <w:proofErr w:type="spellEnd"/>
+      <w:proofErr w:type="gramEnd"/>
+      <w:r>
+        <w:rPr>
+          <w:rFonts w:ascii="Times New Roman" w:eastAsia="標楷體" w:hAnsi="Times New Roman" w:cs="Times New Roman"/>
+          <w:szCs w:val="24"/>
+        </w:rPr>
+        <w:t xml:space="preserve"> </w:t>
+      </w:r>
+      <w:proofErr w:type="spellStart"/>
+      <w:r>
+        <w:rPr>
+          <w:rFonts w:ascii="Times New Roman" w:eastAsia="標楷體" w:hAnsi="Times New Roman" w:cs="Times New Roman"/>
+          <w:szCs w:val="24"/>
+        </w:rPr>
+        <w:t>slow_memory.v</w:t>
+      </w:r>
+      <w:proofErr w:type="spellEnd"/>
+      <w:r>
+        <w:rPr>
+          <w:rFonts w:ascii="Times New Roman" w:eastAsia="標楷體" w:hAnsi="Times New Roman" w:cs="Times New Roman"/>
+          <w:szCs w:val="24"/>
+        </w:rPr>
+        <w:t xml:space="preserve"> ../Syn/</w:t>
+      </w:r>
+      <w:proofErr w:type="spellStart"/>
+      <w:r>
+        <w:rPr>
+          <w:rFonts w:ascii="Times New Roman" w:eastAsia="標楷體" w:hAnsi="Times New Roman" w:cs="Times New Roman"/>
+          <w:szCs w:val="24"/>
+        </w:rPr>
+        <w:t>CHIP_syn.v</w:t>
+      </w:r>
+      <w:proofErr w:type="spellEnd"/>
+      <w:r>
+        <w:rPr>
+          <w:rFonts w:ascii="Times New Roman" w:eastAsia="標楷體" w:hAnsi="Times New Roman" w:cs="Times New Roman"/>
+          <w:szCs w:val="24"/>
+        </w:rPr>
+        <w:t xml:space="preserve">  -v /home/raid7_2/course/</w:t>
+      </w:r>
+      <w:proofErr w:type="spellStart"/>
+      <w:r>
+        <w:rPr>
+          <w:rFonts w:ascii="Times New Roman" w:eastAsia="標楷體" w:hAnsi="Times New Roman" w:cs="Times New Roman"/>
+          <w:szCs w:val="24"/>
+        </w:rPr>
+        <w:t>cvsd</w:t>
+      </w:r>
+      <w:proofErr w:type="spellEnd"/>
+      <w:r>
+        <w:rPr>
+          <w:rFonts w:ascii="Times New Roman" w:eastAsia="標楷體" w:hAnsi="Times New Roman" w:cs="Times New Roman"/>
+          <w:szCs w:val="24"/>
+        </w:rPr>
+        <w:t>/</w:t>
+      </w:r>
+      <w:proofErr w:type="spellStart"/>
+      <w:r>
+        <w:rPr>
+          <w:rFonts w:ascii="Times New Roman" w:eastAsia="標楷體" w:hAnsi="Times New Roman" w:cs="Times New Roman"/>
+          <w:szCs w:val="24"/>
+        </w:rPr>
+        <w:t>CBDK_IC_Contest</w:t>
+      </w:r>
+      <w:proofErr w:type="spellEnd"/>
+      <w:r>
+        <w:rPr>
+          <w:rFonts w:ascii="Times New Roman" w:eastAsia="標楷體" w:hAnsi="Times New Roman" w:cs="Times New Roman"/>
+          <w:szCs w:val="24"/>
+        </w:rPr>
+        <w:t>/CIC/Verilog/tsmc13.v -full64 -R -</w:t>
+      </w:r>
+      <w:proofErr w:type="spellStart"/>
+      <w:r>
+        <w:rPr>
+          <w:rFonts w:ascii="Times New Roman" w:eastAsia="標楷體" w:hAnsi="Times New Roman" w:cs="Times New Roman"/>
+          <w:szCs w:val="24"/>
+        </w:rPr>
+        <w:t>debug_access+all</w:t>
+      </w:r>
+      <w:proofErr w:type="spellEnd"/>
+      <w:r>
+        <w:rPr>
+          <w:rFonts w:ascii="Times New Roman" w:eastAsia="標楷體" w:hAnsi="Times New Roman" w:cs="Times New Roman"/>
+          <w:szCs w:val="24"/>
+        </w:rPr>
+        <w:t xml:space="preserve"> +v2k +</w:t>
+      </w:r>
+      <w:proofErr w:type="spellStart"/>
+      <w:r>
+        <w:rPr>
+          <w:rFonts w:ascii="Times New Roman" w:eastAsia="標楷體" w:hAnsi="Times New Roman" w:cs="Times New Roman"/>
+          <w:szCs w:val="24"/>
+        </w:rPr>
+        <w:t>define+hasHazard</w:t>
+      </w:r>
+      <w:proofErr w:type="spellEnd"/>
+      <w:r>
+        <w:rPr>
+          <w:rFonts w:ascii="Times New Roman" w:eastAsia="標楷體" w:hAnsi="Times New Roman" w:cs="Times New Roman"/>
+          <w:szCs w:val="24"/>
+        </w:rPr>
+        <w:t xml:space="preserve"> \</w:t>
+      </w:r>
+    </w:p>
+    <w:p>
+      <w:pPr>
+        <w:pStyle w:val="a8"/>
+        <w:ind w:leftChars="0" w:left="360"/>
+        <w:rPr>
+          <w:rFonts w:ascii="Times New Roman" w:eastAsia="標楷體" w:hAnsi="Times New Roman" w:cs="Times New Roman" w:hint="eastAsia"/>
+          <w:szCs w:val="24"/>
+        </w:rPr>
+      </w:pPr>
+      <w:r>
+        <w:rPr>
+          <w:rFonts w:ascii="Times New Roman" w:eastAsia="標楷體" w:hAnsi="Times New Roman" w:cs="Times New Roman"/>
+          <w:szCs w:val="24"/>
+        </w:rPr>
+        <w:t>+</w:t>
+      </w:r>
+      <w:proofErr w:type="spellStart"/>
+      <w:r>
+        <w:rPr>
+          <w:rFonts w:ascii="Times New Roman" w:eastAsia="標楷體" w:hAnsi="Times New Roman" w:cs="Times New Roman"/>
+          <w:szCs w:val="24"/>
+        </w:rPr>
+        <w:t>define+</w:t>
+      </w:r>
+      <w:proofErr w:type="gramStart"/>
+      <w:r>
+        <w:rPr>
+          <w:rFonts w:ascii="Times New Roman" w:eastAsia="標楷體" w:hAnsi="Times New Roman" w:cs="Times New Roman"/>
+          <w:szCs w:val="24"/>
+        </w:rPr>
+        <w:t>SDF</w:t>
+      </w:r>
+      <w:proofErr w:type="spellEnd"/>
+      <w:r>
+        <w:rPr>
+          <w:rFonts w:ascii="Times New Roman" w:eastAsia="標楷體" w:hAnsi="Times New Roman" w:cs="Times New Roman"/>
+          <w:szCs w:val="24"/>
+        </w:rPr>
+        <w:t xml:space="preserve">  +</w:t>
+      </w:r>
+      <w:proofErr w:type="spellStart"/>
+      <w:proofErr w:type="gramEnd"/>
+      <w:r>
+        <w:rPr>
+          <w:rFonts w:ascii="Times New Roman" w:eastAsia="標楷體" w:hAnsi="Times New Roman" w:cs="Times New Roman"/>
+          <w:szCs w:val="24"/>
+        </w:rPr>
+        <w:t>define+SDF_FILE</w:t>
+      </w:r>
+      <w:proofErr w:type="spellEnd"/>
+      <w:r>
+        <w:rPr>
+          <w:rFonts w:ascii="Times New Roman" w:eastAsia="標楷體" w:hAnsi="Times New Roman" w:cs="Times New Roman"/>
+          <w:szCs w:val="24"/>
+        </w:rPr>
+        <w:t>=\"../Syn/</w:t>
+      </w:r>
+      <w:proofErr w:type="spellStart"/>
+      <w:r>
+        <w:rPr>
+          <w:rFonts w:ascii="Times New Roman" w:eastAsia="標楷體" w:hAnsi="Times New Roman" w:cs="Times New Roman"/>
+          <w:szCs w:val="24"/>
+        </w:rPr>
+        <w:t>CHIP_syn.sdf</w:t>
+      </w:r>
+      <w:proofErr w:type="spellEnd"/>
+      <w:r>
+        <w:rPr>
+          <w:rFonts w:ascii="Times New Roman" w:eastAsia="標楷體" w:hAnsi="Times New Roman" w:cs="Times New Roman"/>
+          <w:szCs w:val="24"/>
+        </w:rPr>
+        <w:t>\" +</w:t>
+      </w:r>
+      <w:proofErr w:type="spellStart"/>
+      <w:r>
+        <w:rPr>
+          <w:rFonts w:ascii="Times New Roman" w:eastAsia="標楷體" w:hAnsi="Times New Roman" w:cs="Times New Roman"/>
+          <w:szCs w:val="24"/>
+        </w:rPr>
+        <w:t>define+CYCLE</w:t>
+      </w:r>
+      <w:proofErr w:type="spellEnd"/>
+      <w:r>
+        <w:rPr>
+          <w:rFonts w:ascii="Times New Roman" w:eastAsia="標楷體" w:hAnsi="Times New Roman" w:cs="Times New Roman"/>
+          <w:szCs w:val="24"/>
+        </w:rPr>
+        <w:t>=4 +</w:t>
+      </w:r>
+      <w:proofErr w:type="spellStart"/>
+      <w:r>
+        <w:rPr>
+          <w:rFonts w:ascii="Times New Roman" w:eastAsia="標楷體" w:hAnsi="Times New Roman" w:cs="Times New Roman"/>
+          <w:szCs w:val="24"/>
+        </w:rPr>
+        <w:t>neg_tchk</w:t>
+      </w:r>
+      <w:proofErr w:type="spellEnd"/>
     </w:p>
     <w:sectPr>
       <w:pgSz w:w="11906" w:h="16838"/>
@@ -434,7 +930,7 @@
 </file>
 
 <file path=word/endnotes.xml><?xml version="1.0" encoding="utf-8"?>
-<w:endnotes xmlns:wpc="http://schemas.microsoft.com/office/word/2010/wordprocessingCanvas" xmlns:cx="http://schemas.microsoft.com/office/drawing/2014/chartex" xmlns:cx1="http://schemas.microsoft.com/office/drawing/2015/9/8/chartex" xmlns:cx2="http://schemas.microsoft.com/office/drawing/2015/10/21/chartex" xmlns:cx3="http://schemas.microsoft.com/office/drawing/2016/5/9/chartex" xmlns:cx4="http://schemas.microsoft.com/office/drawing/2016/5/10/chartex" xmlns:cx5="http://schemas.microsoft.com/office/drawing/2016/5/11/chartex" xmlns:cx6="http://schemas.microsoft.com/office/drawing/2016/5/12/chartex" xmlns:cx7="http://schemas.microsoft.com/office/drawing/2016/5/13/chartex" xmlns:cx8="http://schemas.microsoft.com/office/drawing/2016/5/14/chartex" xmlns:mc="http://schemas.openxmlformats.org/markup-compatibility/2006" xmlns:aink="http://schemas.microsoft.com/office/drawing/2016/ink" xmlns:am3d="http://schemas.microsoft.com/office/drawing/2017/model3d" xmlns:o="urn:schemas-microsoft-com:office:office" xmlns:r="http://schemas.openxmlformats.org/officeDocument/2006/relationships" xmlns:m="http://schemas.openxmlformats.org/officeDocument/2006/math" xmlns:v="urn:schemas-microsoft-com:vml" xmlns:wp14="http://schemas.microsoft.com/office/word/2010/wordprocessingDrawing" xmlns:wp="http://schemas.openxmlformats.org/drawingml/2006/wordprocessingDrawing" xmlns:w10="urn:schemas-microsoft-com:office:word" xmlns:w="http://schemas.openxmlformats.org/wordprocessingml/2006/main" xmlns:w14="http://schemas.microsoft.com/office/word/2010/wordml" xmlns:w15="http://schemas.microsoft.com/office/word/2012/wordml" xmlns:w16cid="http://schemas.microsoft.com/office/word/2016/wordml/cid" xmlns:w16se="http://schemas.microsoft.com/office/word/2015/wordml/symex" xmlns:wpg="http://schemas.microsoft.com/office/word/2010/wordprocessingGroup" xmlns:wpi="http://schemas.microsoft.com/office/word/2010/wordprocessingInk" xmlns:wne="http://schemas.microsoft.com/office/word/2006/wordml" xmlns:wps="http://schemas.microsoft.com/office/word/2010/wordprocessingShape" mc:Ignorable="w14 w15 w16se w16cid wp14">
+<w:endnotes xmlns:wpc="http://schemas.microsoft.com/office/word/2010/wordprocessingCanvas" xmlns:cx="http://schemas.microsoft.com/office/drawing/2014/chartex" xmlns:cx1="http://schemas.microsoft.com/office/drawing/2015/9/8/chartex" xmlns:cx2="http://schemas.microsoft.com/office/drawing/2015/10/21/chartex" xmlns:cx3="http://schemas.microsoft.com/office/drawing/2016/5/9/chartex" xmlns:cx4="http://schemas.microsoft.com/office/drawing/2016/5/10/chartex" xmlns:cx5="http://schemas.microsoft.com/office/drawing/2016/5/11/chartex" xmlns:cx6="http://schemas.microsoft.com/office/drawing/2016/5/12/chartex" xmlns:cx7="http://schemas.microsoft.com/office/drawing/2016/5/13/chartex" xmlns:cx8="http://schemas.microsoft.com/office/drawing/2016/5/14/chartex" xmlns:mc="http://schemas.openxmlformats.org/markup-compatibility/2006" xmlns:aink="http://schemas.microsoft.com/office/drawing/2016/ink" xmlns:am3d="http://schemas.microsoft.com/office/drawing/2017/model3d" xmlns:o="urn:schemas-microsoft-com:office:office" xmlns:oel="http://schemas.microsoft.com/office/2019/extlst" xmlns:r="http://schemas.openxmlformats.org/officeDocument/2006/relationships" xmlns:m="http://schemas.openxmlformats.org/officeDocument/2006/math" xmlns:v="urn:schemas-microsoft-com:vml" xmlns:wp14="http://schemas.microsoft.com/office/word/2010/wordprocessingDrawing" xmlns:wp="http://schemas.openxmlformats.org/drawingml/2006/wordprocessingDrawing" xmlns:w10="urn:schemas-microsoft-com:office:word" xmlns:w="http://schemas.openxmlformats.org/wordprocessingml/2006/main" xmlns:w14="http://schemas.microsoft.com/office/word/2010/wordml" xmlns:w15="http://schemas.microsoft.com/office/word/2012/wordml" xmlns:w16cex="http://schemas.microsoft.com/office/word/2018/wordml/cex" xmlns:w16cid="http://schemas.microsoft.com/office/word/2016/wordml/cid" xmlns:w16="http://schemas.microsoft.com/office/word/2018/wordml" xmlns:w16sdtdh="http://schemas.microsoft.com/office/word/2020/wordml/sdtdatahash" xmlns:w16se="http://schemas.microsoft.com/office/word/2015/wordml/symex" xmlns:wpg="http://schemas.microsoft.com/office/word/2010/wordprocessingGroup" xmlns:wpi="http://schemas.microsoft.com/office/word/2010/wordprocessingInk" xmlns:wne="http://schemas.microsoft.com/office/word/2006/wordml" xmlns:wps="http://schemas.microsoft.com/office/word/2010/wordprocessingShape" mc:Ignorable="w14 w15 w16se w16cid w16 w16cex w16sdtdh wp14">
   <w:endnote w:type="separator" w:id="-1">
     <w:p>
       <w:r>
@@ -453,7 +949,7 @@
 </file>
 
 <file path=word/footnotes.xml><?xml version="1.0" encoding="utf-8"?>
-<w:footnotes xmlns:wpc="http://schemas.microsoft.com/office/word/2010/wordprocessingCanvas" xmlns:cx="http://schemas.microsoft.com/office/drawing/2014/chartex" xmlns:cx1="http://schemas.microsoft.com/office/drawing/2015/9/8/chartex" xmlns:cx2="http://schemas.microsoft.com/office/drawing/2015/10/21/chartex" xmlns:cx3="http://schemas.microsoft.com/office/drawing/2016/5/9/chartex" xmlns:cx4="http://schemas.microsoft.com/office/drawing/2016/5/10/chartex" xmlns:cx5="http://schemas.microsoft.com/office/drawing/2016/5/11/chartex" xmlns:cx6="http://schemas.microsoft.com/office/drawing/2016/5/12/chartex" xmlns:cx7="http://schemas.microsoft.com/office/drawing/2016/5/13/chartex" xmlns:cx8="http://schemas.microsoft.com/office/drawing/2016/5/14/chartex" xmlns:mc="http://schemas.openxmlformats.org/markup-compatibility/2006" xmlns:aink="http://schemas.microsoft.com/office/drawing/2016/ink" xmlns:am3d="http://schemas.microsoft.com/office/drawing/2017/model3d" xmlns:o="urn:schemas-microsoft-com:office:office" xmlns:r="http://schemas.openxmlformats.org/officeDocument/2006/relationships" xmlns:m="http://schemas.openxmlformats.org/officeDocument/2006/math" xmlns:v="urn:schemas-microsoft-com:vml" xmlns:wp14="http://schemas.microsoft.com/office/word/2010/wordprocessingDrawing" xmlns:wp="http://schemas.openxmlformats.org/drawingml/2006/wordprocessingDrawing" xmlns:w10="urn:schemas-microsoft-com:office:word" xmlns:w="http://schemas.openxmlformats.org/wordprocessingml/2006/main" xmlns:w14="http://schemas.microsoft.com/office/word/2010/wordml" xmlns:w15="http://schemas.microsoft.com/office/word/2012/wordml" xmlns:w16cid="http://schemas.microsoft.com/office/word/2016/wordml/cid" xmlns:w16se="http://schemas.microsoft.com/office/word/2015/wordml/symex" xmlns:wpg="http://schemas.microsoft.com/office/word/2010/wordprocessingGroup" xmlns:wpi="http://schemas.microsoft.com/office/word/2010/wordprocessingInk" xmlns:wne="http://schemas.microsoft.com/office/word/2006/wordml" xmlns:wps="http://schemas.microsoft.com/office/word/2010/wordprocessingShape" mc:Ignorable="w14 w15 w16se w16cid wp14">
+<w:footnotes xmlns:wpc="http://schemas.microsoft.com/office/word/2010/wordprocessingCanvas" xmlns:cx="http://schemas.microsoft.com/office/drawing/2014/chartex" xmlns:cx1="http://schemas.microsoft.com/office/drawing/2015/9/8/chartex" xmlns:cx2="http://schemas.microsoft.com/office/drawing/2015/10/21/chartex" xmlns:cx3="http://schemas.microsoft.com/office/drawing/2016/5/9/chartex" xmlns:cx4="http://schemas.microsoft.com/office/drawing/2016/5/10/chartex" xmlns:cx5="http://schemas.microsoft.com/office/drawing/2016/5/11/chartex" xmlns:cx6="http://schemas.microsoft.com/office/drawing/2016/5/12/chartex" xmlns:cx7="http://schemas.microsoft.com/office/drawing/2016/5/13/chartex" xmlns:cx8="http://schemas.microsoft.com/office/drawing/2016/5/14/chartex" xmlns:mc="http://schemas.openxmlformats.org/markup-compatibility/2006" xmlns:aink="http://schemas.microsoft.com/office/drawing/2016/ink" xmlns:am3d="http://schemas.microsoft.com/office/drawing/2017/model3d" xmlns:o="urn:schemas-microsoft-com:office:office" xmlns:oel="http://schemas.microsoft.com/office/2019/extlst" xmlns:r="http://schemas.openxmlformats.org/officeDocument/2006/relationships" xmlns:m="http://schemas.openxmlformats.org/officeDocument/2006/math" xmlns:v="urn:schemas-microsoft-com:vml" xmlns:wp14="http://schemas.microsoft.com/office/word/2010/wordprocessingDrawing" xmlns:wp="http://schemas.openxmlformats.org/drawingml/2006/wordprocessingDrawing" xmlns:w10="urn:schemas-microsoft-com:office:word" xmlns:w="http://schemas.openxmlformats.org/wordprocessingml/2006/main" xmlns:w14="http://schemas.microsoft.com/office/word/2010/wordml" xmlns:w15="http://schemas.microsoft.com/office/word/2012/wordml" xmlns:w16cex="http://schemas.microsoft.com/office/word/2018/wordml/cex" xmlns:w16cid="http://schemas.microsoft.com/office/word/2016/wordml/cid" xmlns:w16="http://schemas.microsoft.com/office/word/2018/wordml" xmlns:w16sdtdh="http://schemas.microsoft.com/office/word/2020/wordml/sdtdatahash" xmlns:w16se="http://schemas.microsoft.com/office/word/2015/wordml/symex" xmlns:wpg="http://schemas.microsoft.com/office/word/2010/wordprocessingGroup" xmlns:wpi="http://schemas.microsoft.com/office/word/2010/wordprocessingInk" xmlns:wne="http://schemas.microsoft.com/office/word/2006/wordml" xmlns:wps="http://schemas.microsoft.com/office/word/2010/wordprocessingShape" mc:Ignorable="w14 w15 w16se w16cid w16 w16cex w16sdtdh wp14">
   <w:footnote w:type="separator" w:id="-1">
     <w:p>
       <w:r>
@@ -471,8 +967,361 @@
 </w:footnotes>
 </file>
 
+<file path=word/numbering.xml><?xml version="1.0" encoding="utf-8"?>
+<w:numbering xmlns:wpc="http://schemas.microsoft.com/office/word/2010/wordprocessingCanvas" xmlns:cx="http://schemas.microsoft.com/office/drawing/2014/chartex" xmlns:cx1="http://schemas.microsoft.com/office/drawing/2015/9/8/chartex" xmlns:cx2="http://schemas.microsoft.com/office/drawing/2015/10/21/chartex" xmlns:cx3="http://schemas.microsoft.com/office/drawing/2016/5/9/chartex" xmlns:cx4="http://schemas.microsoft.com/office/drawing/2016/5/10/chartex" xmlns:cx5="http://schemas.microsoft.com/office/drawing/2016/5/11/chartex" xmlns:cx6="http://schemas.microsoft.com/office/drawing/2016/5/12/chartex" xmlns:cx7="http://schemas.microsoft.com/office/drawing/2016/5/13/chartex" xmlns:cx8="http://schemas.microsoft.com/office/drawing/2016/5/14/chartex" xmlns:mc="http://schemas.openxmlformats.org/markup-compatibility/2006" xmlns:aink="http://schemas.microsoft.com/office/drawing/2016/ink" xmlns:am3d="http://schemas.microsoft.com/office/drawing/2017/model3d" xmlns:o="urn:schemas-microsoft-com:office:office" xmlns:oel="http://schemas.microsoft.com/office/2019/extlst" xmlns:r="http://schemas.openxmlformats.org/officeDocument/2006/relationships" xmlns:m="http://schemas.openxmlformats.org/officeDocument/2006/math" xmlns:v="urn:schemas-microsoft-com:vml" xmlns:wp14="http://schemas.microsoft.com/office/word/2010/wordprocessingDrawing" xmlns:wp="http://schemas.openxmlformats.org/drawingml/2006/wordprocessingDrawing" xmlns:w10="urn:schemas-microsoft-com:office:word" xmlns:w="http://schemas.openxmlformats.org/wordprocessingml/2006/main" xmlns:w14="http://schemas.microsoft.com/office/word/2010/wordml" xmlns:w15="http://schemas.microsoft.com/office/word/2012/wordml" xmlns:w16cex="http://schemas.microsoft.com/office/word/2018/wordml/cex" xmlns:w16cid="http://schemas.microsoft.com/office/word/2016/wordml/cid" xmlns:w16="http://schemas.microsoft.com/office/word/2018/wordml" xmlns:w16sdtdh="http://schemas.microsoft.com/office/word/2020/wordml/sdtdatahash" xmlns:w16se="http://schemas.microsoft.com/office/word/2015/wordml/symex" xmlns:wpg="http://schemas.microsoft.com/office/word/2010/wordprocessingGroup" xmlns:wpi="http://schemas.microsoft.com/office/word/2010/wordprocessingInk" xmlns:wne="http://schemas.microsoft.com/office/word/2006/wordml" xmlns:wps="http://schemas.microsoft.com/office/word/2010/wordprocessingShape" mc:Ignorable="w14 w15 w16se w16cid w16 w16cex w16sdtdh wp14">
+  <w:abstractNum w:abstractNumId="0" w15:restartNumberingAfterBreak="0">
+    <w:nsid w:val="079503BD"/>
+    <w:multiLevelType w:val="hybridMultilevel"/>
+    <w:tmpl w:val="A976B3AC"/>
+    <w:lvl w:ilvl="0" w:tplc="DC0C469E">
+      <w:start w:val="4"/>
+      <w:numFmt w:val="bullet"/>
+      <w:lvlText w:val=""/>
+      <w:lvlJc w:val="left"/>
+      <w:pPr>
+        <w:ind w:left="360" w:hanging="360"/>
+      </w:pPr>
+      <w:rPr>
+        <w:rFonts w:ascii="Wingdings" w:eastAsia="標楷體" w:hAnsi="Wingdings" w:cs="Times New Roman" w:hint="default"/>
+      </w:rPr>
+    </w:lvl>
+    <w:lvl w:ilvl="1" w:tplc="04090003" w:tentative="1">
+      <w:start w:val="1"/>
+      <w:numFmt w:val="bullet"/>
+      <w:lvlText w:val=""/>
+      <w:lvlJc w:val="left"/>
+      <w:pPr>
+        <w:ind w:left="960" w:hanging="480"/>
+      </w:pPr>
+      <w:rPr>
+        <w:rFonts w:ascii="Wingdings" w:hAnsi="Wingdings" w:hint="default"/>
+      </w:rPr>
+    </w:lvl>
+    <w:lvl w:ilvl="2" w:tplc="04090005" w:tentative="1">
+      <w:start w:val="1"/>
+      <w:numFmt w:val="bullet"/>
+      <w:lvlText w:val=""/>
+      <w:lvlJc w:val="left"/>
+      <w:pPr>
+        <w:ind w:left="1440" w:hanging="480"/>
+      </w:pPr>
+      <w:rPr>
+        <w:rFonts w:ascii="Wingdings" w:hAnsi="Wingdings" w:hint="default"/>
+      </w:rPr>
+    </w:lvl>
+    <w:lvl w:ilvl="3" w:tplc="04090001" w:tentative="1">
+      <w:start w:val="1"/>
+      <w:numFmt w:val="bullet"/>
+      <w:lvlText w:val=""/>
+      <w:lvlJc w:val="left"/>
+      <w:pPr>
+        <w:ind w:left="1920" w:hanging="480"/>
+      </w:pPr>
+      <w:rPr>
+        <w:rFonts w:ascii="Wingdings" w:hAnsi="Wingdings" w:hint="default"/>
+      </w:rPr>
+    </w:lvl>
+    <w:lvl w:ilvl="4" w:tplc="04090003" w:tentative="1">
+      <w:start w:val="1"/>
+      <w:numFmt w:val="bullet"/>
+      <w:lvlText w:val=""/>
+      <w:lvlJc w:val="left"/>
+      <w:pPr>
+        <w:ind w:left="2400" w:hanging="480"/>
+      </w:pPr>
+      <w:rPr>
+        <w:rFonts w:ascii="Wingdings" w:hAnsi="Wingdings" w:hint="default"/>
+      </w:rPr>
+    </w:lvl>
+    <w:lvl w:ilvl="5" w:tplc="04090005" w:tentative="1">
+      <w:start w:val="1"/>
+      <w:numFmt w:val="bullet"/>
+      <w:lvlText w:val=""/>
+      <w:lvlJc w:val="left"/>
+      <w:pPr>
+        <w:ind w:left="2880" w:hanging="480"/>
+      </w:pPr>
+      <w:rPr>
+        <w:rFonts w:ascii="Wingdings" w:hAnsi="Wingdings" w:hint="default"/>
+      </w:rPr>
+    </w:lvl>
+    <w:lvl w:ilvl="6" w:tplc="04090001" w:tentative="1">
+      <w:start w:val="1"/>
+      <w:numFmt w:val="bullet"/>
+      <w:lvlText w:val=""/>
+      <w:lvlJc w:val="left"/>
+      <w:pPr>
+        <w:ind w:left="3360" w:hanging="480"/>
+      </w:pPr>
+      <w:rPr>
+        <w:rFonts w:ascii="Wingdings" w:hAnsi="Wingdings" w:hint="default"/>
+      </w:rPr>
+    </w:lvl>
+    <w:lvl w:ilvl="7" w:tplc="04090003" w:tentative="1">
+      <w:start w:val="1"/>
+      <w:numFmt w:val="bullet"/>
+      <w:lvlText w:val=""/>
+      <w:lvlJc w:val="left"/>
+      <w:pPr>
+        <w:ind w:left="3840" w:hanging="480"/>
+      </w:pPr>
+      <w:rPr>
+        <w:rFonts w:ascii="Wingdings" w:hAnsi="Wingdings" w:hint="default"/>
+      </w:rPr>
+    </w:lvl>
+    <w:lvl w:ilvl="8" w:tplc="04090005" w:tentative="1">
+      <w:start w:val="1"/>
+      <w:numFmt w:val="bullet"/>
+      <w:lvlText w:val=""/>
+      <w:lvlJc w:val="left"/>
+      <w:pPr>
+        <w:ind w:left="4320" w:hanging="480"/>
+      </w:pPr>
+      <w:rPr>
+        <w:rFonts w:ascii="Wingdings" w:hAnsi="Wingdings" w:hint="default"/>
+      </w:rPr>
+    </w:lvl>
+  </w:abstractNum>
+  <w:abstractNum w:abstractNumId="1" w15:restartNumberingAfterBreak="0">
+    <w:nsid w:val="3C8D2CDF"/>
+    <w:multiLevelType w:val="hybridMultilevel"/>
+    <w:tmpl w:val="BEB2398C"/>
+    <w:lvl w:ilvl="0" w:tplc="B5D2E4DE">
+      <w:start w:val="4"/>
+      <w:numFmt w:val="bullet"/>
+      <w:lvlText w:val=""/>
+      <w:lvlJc w:val="left"/>
+      <w:pPr>
+        <w:ind w:left="360" w:hanging="360"/>
+      </w:pPr>
+      <w:rPr>
+        <w:rFonts w:ascii="Wingdings" w:eastAsia="標楷體" w:hAnsi="Wingdings" w:cs="Times New Roman" w:hint="default"/>
+      </w:rPr>
+    </w:lvl>
+    <w:lvl w:ilvl="1" w:tplc="04090003" w:tentative="1">
+      <w:start w:val="1"/>
+      <w:numFmt w:val="bullet"/>
+      <w:lvlText w:val=""/>
+      <w:lvlJc w:val="left"/>
+      <w:pPr>
+        <w:ind w:left="960" w:hanging="480"/>
+      </w:pPr>
+      <w:rPr>
+        <w:rFonts w:ascii="Wingdings" w:hAnsi="Wingdings" w:hint="default"/>
+      </w:rPr>
+    </w:lvl>
+    <w:lvl w:ilvl="2" w:tplc="04090005" w:tentative="1">
+      <w:start w:val="1"/>
+      <w:numFmt w:val="bullet"/>
+      <w:lvlText w:val=""/>
+      <w:lvlJc w:val="left"/>
+      <w:pPr>
+        <w:ind w:left="1440" w:hanging="480"/>
+      </w:pPr>
+      <w:rPr>
+        <w:rFonts w:ascii="Wingdings" w:hAnsi="Wingdings" w:hint="default"/>
+      </w:rPr>
+    </w:lvl>
+    <w:lvl w:ilvl="3" w:tplc="04090001" w:tentative="1">
+      <w:start w:val="1"/>
+      <w:numFmt w:val="bullet"/>
+      <w:lvlText w:val=""/>
+      <w:lvlJc w:val="left"/>
+      <w:pPr>
+        <w:ind w:left="1920" w:hanging="480"/>
+      </w:pPr>
+      <w:rPr>
+        <w:rFonts w:ascii="Wingdings" w:hAnsi="Wingdings" w:hint="default"/>
+      </w:rPr>
+    </w:lvl>
+    <w:lvl w:ilvl="4" w:tplc="04090003" w:tentative="1">
+      <w:start w:val="1"/>
+      <w:numFmt w:val="bullet"/>
+      <w:lvlText w:val=""/>
+      <w:lvlJc w:val="left"/>
+      <w:pPr>
+        <w:ind w:left="2400" w:hanging="480"/>
+      </w:pPr>
+      <w:rPr>
+        <w:rFonts w:ascii="Wingdings" w:hAnsi="Wingdings" w:hint="default"/>
+      </w:rPr>
+    </w:lvl>
+    <w:lvl w:ilvl="5" w:tplc="04090005" w:tentative="1">
+      <w:start w:val="1"/>
+      <w:numFmt w:val="bullet"/>
+      <w:lvlText w:val=""/>
+      <w:lvlJc w:val="left"/>
+      <w:pPr>
+        <w:ind w:left="2880" w:hanging="480"/>
+      </w:pPr>
+      <w:rPr>
+        <w:rFonts w:ascii="Wingdings" w:hAnsi="Wingdings" w:hint="default"/>
+      </w:rPr>
+    </w:lvl>
+    <w:lvl w:ilvl="6" w:tplc="04090001" w:tentative="1">
+      <w:start w:val="1"/>
+      <w:numFmt w:val="bullet"/>
+      <w:lvlText w:val=""/>
+      <w:lvlJc w:val="left"/>
+      <w:pPr>
+        <w:ind w:left="3360" w:hanging="480"/>
+      </w:pPr>
+      <w:rPr>
+        <w:rFonts w:ascii="Wingdings" w:hAnsi="Wingdings" w:hint="default"/>
+      </w:rPr>
+    </w:lvl>
+    <w:lvl w:ilvl="7" w:tplc="04090003" w:tentative="1">
+      <w:start w:val="1"/>
+      <w:numFmt w:val="bullet"/>
+      <w:lvlText w:val=""/>
+      <w:lvlJc w:val="left"/>
+      <w:pPr>
+        <w:ind w:left="3840" w:hanging="480"/>
+      </w:pPr>
+      <w:rPr>
+        <w:rFonts w:ascii="Wingdings" w:hAnsi="Wingdings" w:hint="default"/>
+      </w:rPr>
+    </w:lvl>
+    <w:lvl w:ilvl="8" w:tplc="04090005" w:tentative="1">
+      <w:start w:val="1"/>
+      <w:numFmt w:val="bullet"/>
+      <w:lvlText w:val=""/>
+      <w:lvlJc w:val="left"/>
+      <w:pPr>
+        <w:ind w:left="4320" w:hanging="480"/>
+      </w:pPr>
+      <w:rPr>
+        <w:rFonts w:ascii="Wingdings" w:hAnsi="Wingdings" w:hint="default"/>
+      </w:rPr>
+    </w:lvl>
+  </w:abstractNum>
+  <w:abstractNum w:abstractNumId="2" w15:restartNumberingAfterBreak="0">
+    <w:nsid w:val="4CC73110"/>
+    <w:multiLevelType w:val="hybridMultilevel"/>
+    <w:tmpl w:val="EB78F100"/>
+    <w:lvl w:ilvl="0" w:tplc="481CEA6C">
+      <w:start w:val="4"/>
+      <w:numFmt w:val="bullet"/>
+      <w:lvlText w:val=""/>
+      <w:lvlJc w:val="left"/>
+      <w:pPr>
+        <w:ind w:left="360" w:hanging="360"/>
+      </w:pPr>
+      <w:rPr>
+        <w:rFonts w:ascii="Wingdings" w:eastAsia="標楷體" w:hAnsi="Wingdings" w:cs="Times New Roman" w:hint="default"/>
+      </w:rPr>
+    </w:lvl>
+    <w:lvl w:ilvl="1" w:tplc="04090003" w:tentative="1">
+      <w:start w:val="1"/>
+      <w:numFmt w:val="bullet"/>
+      <w:lvlText w:val=""/>
+      <w:lvlJc w:val="left"/>
+      <w:pPr>
+        <w:ind w:left="960" w:hanging="480"/>
+      </w:pPr>
+      <w:rPr>
+        <w:rFonts w:ascii="Wingdings" w:hAnsi="Wingdings" w:hint="default"/>
+      </w:rPr>
+    </w:lvl>
+    <w:lvl w:ilvl="2" w:tplc="04090005" w:tentative="1">
+      <w:start w:val="1"/>
+      <w:numFmt w:val="bullet"/>
+      <w:lvlText w:val=""/>
+      <w:lvlJc w:val="left"/>
+      <w:pPr>
+        <w:ind w:left="1440" w:hanging="480"/>
+      </w:pPr>
+      <w:rPr>
+        <w:rFonts w:ascii="Wingdings" w:hAnsi="Wingdings" w:hint="default"/>
+      </w:rPr>
+    </w:lvl>
+    <w:lvl w:ilvl="3" w:tplc="04090001" w:tentative="1">
+      <w:start w:val="1"/>
+      <w:numFmt w:val="bullet"/>
+      <w:lvlText w:val=""/>
+      <w:lvlJc w:val="left"/>
+      <w:pPr>
+        <w:ind w:left="1920" w:hanging="480"/>
+      </w:pPr>
+      <w:rPr>
+        <w:rFonts w:ascii="Wingdings" w:hAnsi="Wingdings" w:hint="default"/>
+      </w:rPr>
+    </w:lvl>
+    <w:lvl w:ilvl="4" w:tplc="04090003" w:tentative="1">
+      <w:start w:val="1"/>
+      <w:numFmt w:val="bullet"/>
+      <w:lvlText w:val=""/>
+      <w:lvlJc w:val="left"/>
+      <w:pPr>
+        <w:ind w:left="2400" w:hanging="480"/>
+      </w:pPr>
+      <w:rPr>
+        <w:rFonts w:ascii="Wingdings" w:hAnsi="Wingdings" w:hint="default"/>
+      </w:rPr>
+    </w:lvl>
+    <w:lvl w:ilvl="5" w:tplc="04090005" w:tentative="1">
+      <w:start w:val="1"/>
+      <w:numFmt w:val="bullet"/>
+      <w:lvlText w:val=""/>
+      <w:lvlJc w:val="left"/>
+      <w:pPr>
+        <w:ind w:left="2880" w:hanging="480"/>
+      </w:pPr>
+      <w:rPr>
+        <w:rFonts w:ascii="Wingdings" w:hAnsi="Wingdings" w:hint="default"/>
+      </w:rPr>
+    </w:lvl>
+    <w:lvl w:ilvl="6" w:tplc="04090001" w:tentative="1">
+      <w:start w:val="1"/>
+      <w:numFmt w:val="bullet"/>
+      <w:lvlText w:val=""/>
+      <w:lvlJc w:val="left"/>
+      <w:pPr>
+        <w:ind w:left="3360" w:hanging="480"/>
+      </w:pPr>
+      <w:rPr>
+        <w:rFonts w:ascii="Wingdings" w:hAnsi="Wingdings" w:hint="default"/>
+      </w:rPr>
+    </w:lvl>
+    <w:lvl w:ilvl="7" w:tplc="04090003" w:tentative="1">
+      <w:start w:val="1"/>
+      <w:numFmt w:val="bullet"/>
+      <w:lvlText w:val=""/>
+      <w:lvlJc w:val="left"/>
+      <w:pPr>
+        <w:ind w:left="3840" w:hanging="480"/>
+      </w:pPr>
+      <w:rPr>
+        <w:rFonts w:ascii="Wingdings" w:hAnsi="Wingdings" w:hint="default"/>
+      </w:rPr>
+    </w:lvl>
+    <w:lvl w:ilvl="8" w:tplc="04090005" w:tentative="1">
+      <w:start w:val="1"/>
+      <w:numFmt w:val="bullet"/>
+      <w:lvlText w:val=""/>
+      <w:lvlJc w:val="left"/>
+      <w:pPr>
+        <w:ind w:left="4320" w:hanging="480"/>
+      </w:pPr>
+      <w:rPr>
+        <w:rFonts w:ascii="Wingdings" w:hAnsi="Wingdings" w:hint="default"/>
+      </w:rPr>
+    </w:lvl>
+  </w:abstractNum>
+  <w:num w:numId="1" w16cid:durableId="1804690814">
+    <w:abstractNumId w:val="0"/>
+  </w:num>
+  <w:num w:numId="2" w16cid:durableId="213850992">
+    <w:abstractNumId w:val="1"/>
+  </w:num>
+  <w:num w:numId="3" w16cid:durableId="1747461576">
+    <w:abstractNumId w:val="2"/>
+  </w:num>
+</w:numbering>
+</file>
+
 <file path=word/styles.xml><?xml version="1.0" encoding="utf-8"?>
-<w:styles xmlns:mc="http://schemas.openxmlformats.org/markup-compatibility/2006" xmlns:r="http://schemas.openxmlformats.org/officeDocument/2006/relationships" xmlns:w="http://schemas.openxmlformats.org/wordprocessingml/2006/main" xmlns:w14="http://schemas.microsoft.com/office/word/2010/wordml" xmlns:w15="http://schemas.microsoft.com/office/word/2012/wordml" xmlns:w16cid="http://schemas.microsoft.com/office/word/2016/wordml/cid" xmlns:w16se="http://schemas.microsoft.com/office/word/2015/wordml/symex" mc:Ignorable="w14 w15 w16se w16cid">
+<w:styles xmlns:mc="http://schemas.openxmlformats.org/markup-compatibility/2006" xmlns:r="http://schemas.openxmlformats.org/officeDocument/2006/relationships" xmlns:w="http://schemas.openxmlformats.org/wordprocessingml/2006/main" xmlns:w14="http://schemas.microsoft.com/office/word/2010/wordml" xmlns:w15="http://schemas.microsoft.com/office/word/2012/wordml" xmlns:w16cex="http://schemas.microsoft.com/office/word/2018/wordml/cex" xmlns:w16cid="http://schemas.microsoft.com/office/word/2016/wordml/cid" xmlns:w16="http://schemas.microsoft.com/office/word/2018/wordml" xmlns:w16sdtdh="http://schemas.microsoft.com/office/word/2020/wordml/sdtdatahash" xmlns:w16se="http://schemas.microsoft.com/office/word/2015/wordml/symex" mc:Ignorable="w14 w15 w16se w16cid w16 w16cex w16sdtdh">
   <w:docDefaults>
     <w:rPrDefault>
       <w:rPr>
@@ -485,7 +1334,7 @@
     </w:rPrDefault>
     <w:pPrDefault/>
   </w:docDefaults>
-  <w:latentStyles w:defLockedState="0" w:defUIPriority="99" w:defSemiHidden="0" w:defUnhideWhenUsed="0" w:defQFormat="0" w:count="375">
+  <w:latentStyles w:defLockedState="0" w:defUIPriority="99" w:defSemiHidden="0" w:defUnhideWhenUsed="0" w:defQFormat="0" w:count="376">
     <w:lsdException w:name="Normal" w:uiPriority="0" w:qFormat="1"/>
     <w:lsdException w:name="heading 1" w:uiPriority="9" w:qFormat="1"/>
     <w:lsdException w:name="heading 2" w:semiHidden="1" w:uiPriority="9" w:unhideWhenUsed="1" w:qFormat="1"/>
@@ -861,6 +1710,7 @@
     <w:lsdException w:name="Smart Hyperlink" w:semiHidden="1" w:unhideWhenUsed="1"/>
     <w:lsdException w:name="Hashtag" w:semiHidden="1" w:unhideWhenUsed="1"/>
     <w:lsdException w:name="Unresolved Mention" w:semiHidden="1" w:unhideWhenUsed="1"/>
+    <w:lsdException w:name="Smart Link" w:semiHidden="1" w:unhideWhenUsed="1"/>
   </w:latentStyles>
   <w:style w:type="paragraph" w:default="1" w:styleId="a">
     <w:name w:val="Normal"/>
@@ -954,6 +1804,33 @@
     <w:rPr>
       <w:sz w:val="20"/>
       <w:szCs w:val="20"/>
+    </w:rPr>
+  </w:style>
+  <w:style w:type="paragraph" w:styleId="a7">
+    <w:name w:val="Revision"/>
+    <w:hidden/>
+    <w:uiPriority w:val="99"/>
+    <w:semiHidden/>
+    <w:rsid w:val="00FC483F"/>
+  </w:style>
+  <w:style w:type="paragraph" w:styleId="a8">
+    <w:name w:val="List Paragraph"/>
+    <w:basedOn w:val="a"/>
+    <w:uiPriority w:val="34"/>
+    <w:qFormat/>
+    <w:rsid w:val="005B21ED"/>
+    <w:pPr>
+      <w:ind w:leftChars="200" w:left="480"/>
+    </w:pPr>
+  </w:style>
+  <w:style w:type="character" w:styleId="a9">
+    <w:name w:val="Placeholder Text"/>
+    <w:basedOn w:val="a0"/>
+    <w:uiPriority w:val="99"/>
+    <w:semiHidden/>
+    <w:rsid w:val="00786B52"/>
+    <w:rPr>
+      <w:color w:val="666666"/>
     </w:rPr>
   </w:style>
 </w:styles>

</xml_diff>